<commit_message>
Task about cucumber, gherkin and bundler
</commit_message>
<xml_diff>
--- a/Fernando/CUCUMBER/Day 02/Practice/gem - bundler - cucumber TASK.docx
+++ b/Fernando/CUCUMBER/Day 02/Practice/gem - bundler - cucumber TASK.docx
@@ -983,8 +983,440 @@
       </w:r>
     </w:p>
     <w:p>
+      <w:r>
+        <w:t>C:\Users\FernandoIquiza\Desktop\Fernando.Iquiza\Module 1\</w:t>
+      </w:r>
+      <w:proofErr w:type="spellStart"/>
+      <w:r>
+        <w:t>GitHubRepo</w:t>
+      </w:r>
+      <w:proofErr w:type="spellEnd"/>
+      <w:r>
+        <w:t xml:space="preserve">\AT02\Fernando\CUCUMBER\Day 02\Practice\cucumber\features&gt;cucumber </w:t>
+      </w:r>
+      <w:proofErr w:type="spellStart"/>
+      <w:r>
+        <w:t>recover_classes.feature</w:t>
+      </w:r>
+      <w:proofErr w:type="spellEnd"/>
+      <w:r>
+        <w:t xml:space="preserve"> --dry-run</w:t>
+      </w:r>
+    </w:p>
+    <w:p>
+      <w:r>
+        <w:t xml:space="preserve">*** WARNING: You must use ANSICON 1.31 or higher (https://github.com/adoxa/ansicon/) to get </w:t>
+      </w:r>
+      <w:proofErr w:type="spellStart"/>
+      <w:r>
+        <w:t>coloured</w:t>
+      </w:r>
+      <w:proofErr w:type="spellEnd"/>
+      <w:r>
+        <w:t xml:space="preserve"> output on Windows</w:t>
+      </w:r>
+    </w:p>
+    <w:p>
+      <w:r>
+        <w:t>#</w:t>
+      </w:r>
+    </w:p>
+    <w:p>
+      <w:r>
+        <w:t xml:space="preserve"># Licensed by Creative Commons 3.0/Produced by Fernando </w:t>
+      </w:r>
+      <w:proofErr w:type="spellStart"/>
+      <w:r>
+        <w:t>Iquiza</w:t>
+      </w:r>
+      <w:proofErr w:type="spellEnd"/>
+    </w:p>
+    <w:p>
+      <w:r>
+        <w:t>#</w:t>
+      </w:r>
+    </w:p>
+    <w:p>
+      <w:r>
+        <w:t>Feature: Recover classes</w:t>
+      </w:r>
+    </w:p>
+    <w:p>
+      <w:r>
+        <w:t>This feature should give you an idea about being more productive even with some normal delays</w:t>
+      </w:r>
+    </w:p>
+    <w:p/>
+    <w:p>
+      <w:r>
+        <w:t xml:space="preserve">  Scenario: Recovering extra time                 # recover_classes.feature:8</w:t>
+      </w:r>
+    </w:p>
+    <w:p>
+      <w:r>
+        <w:t xml:space="preserve">    Given we didn't have classes this last </w:t>
+      </w:r>
+      <w:proofErr w:type="spellStart"/>
+      <w:proofErr w:type="gramStart"/>
+      <w:r>
+        <w:t>friday</w:t>
+      </w:r>
+      <w:proofErr w:type="spellEnd"/>
+      <w:proofErr w:type="gramEnd"/>
+      <w:r>
+        <w:t xml:space="preserve"> # recover_classes.feature:10</w:t>
+      </w:r>
+    </w:p>
+    <w:p>
+      <w:r>
+        <w:t xml:space="preserve">    When we should                                # recover_classes.feature:11</w:t>
+      </w:r>
+    </w:p>
+    <w:p>
+      <w:r>
+        <w:t xml:space="preserve">    Then it's time to recover it.                 # recover_classes.feature:12</w:t>
+      </w:r>
+    </w:p>
+    <w:p/>
+    <w:p>
+      <w:r>
+        <w:t>1 scenario (1 undefined)</w:t>
+      </w:r>
+    </w:p>
+    <w:p>
+      <w:r>
+        <w:t>3 steps (3 undefined)</w:t>
+      </w:r>
+    </w:p>
+    <w:p/>
+    <w:p>
+      <w:r>
+        <w:t>You can implement step definitions for undefined steps with these snippets:</w:t>
+      </w:r>
+    </w:p>
+    <w:p/>
+    <w:p>
+      <w:proofErr w:type="gramStart"/>
+      <w:r>
+        <w:lastRenderedPageBreak/>
+        <w:t>Given(</w:t>
+      </w:r>
+      <w:proofErr w:type="gramEnd"/>
+      <w:r>
+        <w:t xml:space="preserve">/^we didn't have classes this last </w:t>
+      </w:r>
+      <w:proofErr w:type="spellStart"/>
+      <w:r>
+        <w:t>friday</w:t>
+      </w:r>
+      <w:proofErr w:type="spellEnd"/>
+      <w:r>
+        <w:t>$/) do</w:t>
+      </w:r>
+    </w:p>
+    <w:p>
+      <w:r>
+        <w:t xml:space="preserve">  </w:t>
+      </w:r>
+      <w:proofErr w:type="gramStart"/>
+      <w:r>
+        <w:t>pending</w:t>
+      </w:r>
+      <w:proofErr w:type="gramEnd"/>
+      <w:r>
+        <w:t xml:space="preserve"> # Write code here that turns the phrase above into concrete actions</w:t>
+      </w:r>
+    </w:p>
+    <w:p>
+      <w:proofErr w:type="gramStart"/>
+      <w:r>
+        <w:t>end</w:t>
+      </w:r>
+      <w:proofErr w:type="gramEnd"/>
+    </w:p>
+    <w:p/>
+    <w:p>
+      <w:proofErr w:type="gramStart"/>
+      <w:r>
+        <w:t>When(</w:t>
+      </w:r>
+      <w:proofErr w:type="gramEnd"/>
+      <w:r>
+        <w:t>/^we should$/) do</w:t>
+      </w:r>
+    </w:p>
+    <w:p>
+      <w:r>
+        <w:t xml:space="preserve">  </w:t>
+      </w:r>
+      <w:proofErr w:type="gramStart"/>
+      <w:r>
+        <w:t>pending</w:t>
+      </w:r>
+      <w:proofErr w:type="gramEnd"/>
+      <w:r>
+        <w:t xml:space="preserve"> # Write code here that turns the phrase above into concrete actions</w:t>
+      </w:r>
+    </w:p>
+    <w:p>
+      <w:proofErr w:type="gramStart"/>
+      <w:r>
+        <w:t>end</w:t>
+      </w:r>
+      <w:proofErr w:type="gramEnd"/>
+    </w:p>
+    <w:p/>
+    <w:p>
+      <w:proofErr w:type="gramStart"/>
+      <w:r>
+        <w:t>Then(</w:t>
+      </w:r>
+      <w:proofErr w:type="gramEnd"/>
+      <w:r>
+        <w:t>/^it's time to recover it\.$/) do</w:t>
+      </w:r>
+    </w:p>
+    <w:p>
+      <w:r>
+        <w:t xml:space="preserve">  </w:t>
+      </w:r>
+      <w:proofErr w:type="gramStart"/>
+      <w:r>
+        <w:t>pending</w:t>
+      </w:r>
+      <w:proofErr w:type="gramEnd"/>
+      <w:r>
+        <w:t xml:space="preserve"> # Write code here that turns the phrase above into concrete actions</w:t>
+      </w:r>
+    </w:p>
+    <w:p>
+      <w:pPr>
+        <w:pBdr>
+          <w:bottom w:val="dotted" w:sz="24" w:space="1" w:color="auto"/>
+        </w:pBdr>
+      </w:pPr>
+      <w:proofErr w:type="gramStart"/>
+      <w:r>
+        <w:t>end</w:t>
+      </w:r>
+      <w:proofErr w:type="gramEnd"/>
+    </w:p>
+    <w:p>
+      <w:r>
+        <w:t>C:\Users\FernandoIquiza\Desktop\Fernando.Iquiza\Module 1\</w:t>
+      </w:r>
+      <w:proofErr w:type="spellStart"/>
+      <w:r>
+        <w:t>GitHubRepo</w:t>
+      </w:r>
+      <w:proofErr w:type="spellEnd"/>
+      <w:r>
+        <w:t xml:space="preserve">\AT02\Fernando\CUCUMBER\Day 02\Practice\cucumber\features&gt;cucumber </w:t>
+      </w:r>
+      <w:proofErr w:type="spellStart"/>
+      <w:r>
+        <w:t>recover_classes.feature</w:t>
+      </w:r>
+      <w:proofErr w:type="spellEnd"/>
+    </w:p>
+    <w:p>
+      <w:r>
+        <w:t xml:space="preserve">*** WARNING: You must use ANSICON 1.31 or higher (https://github.com/adoxa/ansicon/) to get </w:t>
+      </w:r>
+      <w:proofErr w:type="spellStart"/>
+      <w:r>
+        <w:t>coloured</w:t>
+      </w:r>
+      <w:proofErr w:type="spellEnd"/>
+      <w:r>
+        <w:t xml:space="preserve"> output on Windows</w:t>
+      </w:r>
+    </w:p>
+    <w:p>
+      <w:r>
+        <w:t>#</w:t>
+      </w:r>
+    </w:p>
+    <w:p>
+      <w:r>
+        <w:t xml:space="preserve"># Licensed by Creative Commons 3.0/Produced by Fernando </w:t>
+      </w:r>
+      <w:proofErr w:type="spellStart"/>
+      <w:r>
+        <w:t>Iquiza</w:t>
+      </w:r>
+      <w:proofErr w:type="spellEnd"/>
+    </w:p>
+    <w:p>
+      <w:r>
+        <w:t>#</w:t>
+      </w:r>
+    </w:p>
+    <w:p>
+      <w:r>
+        <w:t>Feature: Recover classes</w:t>
+      </w:r>
+    </w:p>
+    <w:p>
+      <w:r>
+        <w:t>This feature should give you an idea about being more productive even with some normal delays</w:t>
+      </w:r>
+    </w:p>
+    <w:p/>
+    <w:p>
+      <w:r>
+        <w:t xml:space="preserve">  Scenario: Recovering extra time                 # recover_classes.feature:8</w:t>
+      </w:r>
+    </w:p>
+    <w:p>
+      <w:r>
+        <w:t xml:space="preserve">    Given we didn't have classes this last </w:t>
+      </w:r>
+      <w:proofErr w:type="spellStart"/>
+      <w:proofErr w:type="gramStart"/>
+      <w:r>
+        <w:t>friday</w:t>
+      </w:r>
+      <w:proofErr w:type="spellEnd"/>
+      <w:proofErr w:type="gramEnd"/>
+      <w:r>
+        <w:t xml:space="preserve"> # recover_classes.feature:10</w:t>
+      </w:r>
+    </w:p>
+    <w:p>
+      <w:r>
+        <w:t xml:space="preserve">    When we should                                # recover_classes.feature:11</w:t>
+      </w:r>
+    </w:p>
+    <w:p>
+      <w:r>
+        <w:t xml:space="preserve">    Then it's time to recover it.                 # recover_classes.feature:12</w:t>
+      </w:r>
+    </w:p>
+    <w:p/>
+    <w:p>
+      <w:r>
+        <w:t>1 scenario (1 undefined)</w:t>
+      </w:r>
+    </w:p>
+    <w:p>
+      <w:r>
+        <w:t>3 steps (3 undefined)</w:t>
+      </w:r>
+    </w:p>
+    <w:p>
+      <w:r>
+        <w:t>0m0.057s</w:t>
+      </w:r>
+    </w:p>
+    <w:p/>
+    <w:p>
+      <w:r>
+        <w:t>You can implement step definitions for undefined steps with these snippets:</w:t>
+      </w:r>
+    </w:p>
+    <w:p/>
+    <w:p>
+      <w:proofErr w:type="gramStart"/>
+      <w:r>
+        <w:t>Given(</w:t>
+      </w:r>
+      <w:proofErr w:type="gramEnd"/>
+      <w:r>
+        <w:t xml:space="preserve">/^we didn't have classes this last </w:t>
+      </w:r>
+      <w:proofErr w:type="spellStart"/>
+      <w:r>
+        <w:t>friday</w:t>
+      </w:r>
+      <w:proofErr w:type="spellEnd"/>
+      <w:r>
+        <w:t>$/) do</w:t>
+      </w:r>
+    </w:p>
+    <w:p>
+      <w:r>
+        <w:t xml:space="preserve">  </w:t>
+      </w:r>
+      <w:proofErr w:type="gramStart"/>
+      <w:r>
+        <w:t>pending</w:t>
+      </w:r>
+      <w:proofErr w:type="gramEnd"/>
+      <w:r>
+        <w:t xml:space="preserve"> # Write code here that turns the phrase above into concrete actions</w:t>
+      </w:r>
+    </w:p>
+    <w:p>
+      <w:proofErr w:type="gramStart"/>
+      <w:r>
+        <w:t>end</w:t>
+      </w:r>
+      <w:proofErr w:type="gramEnd"/>
+    </w:p>
+    <w:p/>
+    <w:p>
+      <w:proofErr w:type="gramStart"/>
+      <w:r>
+        <w:t>When(</w:t>
+      </w:r>
+      <w:proofErr w:type="gramEnd"/>
+      <w:r>
+        <w:t>/^we should$/) do</w:t>
+      </w:r>
+    </w:p>
+    <w:p>
+      <w:r>
+        <w:t xml:space="preserve">  </w:t>
+      </w:r>
+      <w:proofErr w:type="gramStart"/>
+      <w:r>
+        <w:t>pending</w:t>
+      </w:r>
+      <w:proofErr w:type="gramEnd"/>
+      <w:r>
+        <w:t xml:space="preserve"> # Write code here that turns the phrase above into concrete actions</w:t>
+      </w:r>
+    </w:p>
+    <w:p>
+      <w:proofErr w:type="gramStart"/>
+      <w:r>
+        <w:t>end</w:t>
+      </w:r>
+      <w:proofErr w:type="gramEnd"/>
+    </w:p>
+    <w:p/>
+    <w:p>
+      <w:proofErr w:type="gramStart"/>
+      <w:r>
+        <w:t>Then(</w:t>
+      </w:r>
+      <w:proofErr w:type="gramEnd"/>
+      <w:r>
+        <w:t>/^it's time to recover it\.$/) do</w:t>
+      </w:r>
+    </w:p>
+    <w:p>
+      <w:r>
+        <w:t xml:space="preserve">  </w:t>
+      </w:r>
+      <w:proofErr w:type="gramStart"/>
+      <w:r>
+        <w:t>pending</w:t>
+      </w:r>
+      <w:proofErr w:type="gramEnd"/>
+      <w:r>
+        <w:t xml:space="preserve"> # Write code here that turns the phrase above into concrete actions</w:t>
+      </w:r>
+    </w:p>
+    <w:p>
+      <w:proofErr w:type="gramStart"/>
+      <w:r>
+        <w:t>end</w:t>
+      </w:r>
       <w:bookmarkStart w:id="0" w:name="_GoBack"/>
       <w:bookmarkEnd w:id="0"/>
+      <w:proofErr w:type="gramEnd"/>
     </w:p>
     <w:sectPr>
       <w:pgSz w:w="12240" w:h="15840"/>

</xml_diff>